<commit_message>
Added video link into documentation.
</commit_message>
<xml_diff>
--- a/Assets/Documentation/Cubiquity For Unity3D Quick Start.docx
+++ b/Assets/Documentation/Cubiquity For Unity3D Quick Start.docx
@@ -72,9 +72,24 @@
       </w:r>
     </w:p>
     <w:p>
-      <w:r>
-        <w:t>//Video</w:t>
-      </w:r>
+      <w:pPr>
+        <w:pStyle w:val="ListParagraph"/>
+        <w:numPr>
+          <w:ilvl w:val="0"/>
+          <w:numId w:val="2"/>
+        </w:numPr>
+      </w:pPr>
+      <w:r>
+        <w:t xml:space="preserve">Introduction to Cubiquity on YouTube: </w:t>
+      </w:r>
+      <w:hyperlink r:id="rId5" w:history="1">
+        <w:r>
+          <w:rPr>
+            <w:rStyle w:val="Hyperlink"/>
+          </w:rPr>
+          <w:t>http://youtu.be/6z0jd-J8QMQ</w:t>
+        </w:r>
+      </w:hyperlink>
     </w:p>
     <w:p>
       <w:pPr>
@@ -310,14 +325,12 @@
       <w:r>
         <w:t xml:space="preserve">Current editor functionality is very basic. When you select a volume in the hierarchy view you see its inspector appear. This provides the option to add, delete, or paint voxels by clicking on the volume, as well as changing their </w:t>
       </w:r>
-      <w:proofErr w:type="spellStart"/>
       <w:r>
         <w:rPr>
           <w:lang w:val="en-US"/>
         </w:rPr>
         <w:t>color</w:t>
       </w:r>
-      <w:proofErr w:type="spellEnd"/>
       <w:r>
         <w:t>.</w:t>
       </w:r>
@@ -573,8 +586,124 @@
       </w:pPr>
     </w:lvl>
   </w:abstractNum>
+  <w:abstractNum w:abstractNumId="1">
+    <w:nsid w:val="51E4657D"/>
+    <w:multiLevelType w:val="hybridMultilevel"/>
+    <w:tmpl w:val="922AE4BC"/>
+    <w:lvl w:ilvl="0" w:tplc="08090001">
+      <w:start w:val="1"/>
+      <w:numFmt w:val="bullet"/>
+      <w:lvlText w:val=""/>
+      <w:lvlJc w:val="left"/>
+      <w:pPr>
+        <w:ind w:left="720" w:hanging="360"/>
+      </w:pPr>
+      <w:rPr>
+        <w:rFonts w:ascii="Symbol" w:hAnsi="Symbol" w:hint="default"/>
+      </w:rPr>
+    </w:lvl>
+    <w:lvl w:ilvl="1" w:tplc="08090003" w:tentative="1">
+      <w:start w:val="1"/>
+      <w:numFmt w:val="bullet"/>
+      <w:lvlText w:val="o"/>
+      <w:lvlJc w:val="left"/>
+      <w:pPr>
+        <w:ind w:left="1440" w:hanging="360"/>
+      </w:pPr>
+      <w:rPr>
+        <w:rFonts w:ascii="Courier New" w:hAnsi="Courier New" w:cs="Courier New" w:hint="default"/>
+      </w:rPr>
+    </w:lvl>
+    <w:lvl w:ilvl="2" w:tplc="08090005" w:tentative="1">
+      <w:start w:val="1"/>
+      <w:numFmt w:val="bullet"/>
+      <w:lvlText w:val=""/>
+      <w:lvlJc w:val="left"/>
+      <w:pPr>
+        <w:ind w:left="2160" w:hanging="360"/>
+      </w:pPr>
+      <w:rPr>
+        <w:rFonts w:ascii="Wingdings" w:hAnsi="Wingdings" w:hint="default"/>
+      </w:rPr>
+    </w:lvl>
+    <w:lvl w:ilvl="3" w:tplc="08090001" w:tentative="1">
+      <w:start w:val="1"/>
+      <w:numFmt w:val="bullet"/>
+      <w:lvlText w:val=""/>
+      <w:lvlJc w:val="left"/>
+      <w:pPr>
+        <w:ind w:left="2880" w:hanging="360"/>
+      </w:pPr>
+      <w:rPr>
+        <w:rFonts w:ascii="Symbol" w:hAnsi="Symbol" w:hint="default"/>
+      </w:rPr>
+    </w:lvl>
+    <w:lvl w:ilvl="4" w:tplc="08090003" w:tentative="1">
+      <w:start w:val="1"/>
+      <w:numFmt w:val="bullet"/>
+      <w:lvlText w:val="o"/>
+      <w:lvlJc w:val="left"/>
+      <w:pPr>
+        <w:ind w:left="3600" w:hanging="360"/>
+      </w:pPr>
+      <w:rPr>
+        <w:rFonts w:ascii="Courier New" w:hAnsi="Courier New" w:cs="Courier New" w:hint="default"/>
+      </w:rPr>
+    </w:lvl>
+    <w:lvl w:ilvl="5" w:tplc="08090005" w:tentative="1">
+      <w:start w:val="1"/>
+      <w:numFmt w:val="bullet"/>
+      <w:lvlText w:val=""/>
+      <w:lvlJc w:val="left"/>
+      <w:pPr>
+        <w:ind w:left="4320" w:hanging="360"/>
+      </w:pPr>
+      <w:rPr>
+        <w:rFonts w:ascii="Wingdings" w:hAnsi="Wingdings" w:hint="default"/>
+      </w:rPr>
+    </w:lvl>
+    <w:lvl w:ilvl="6" w:tplc="08090001" w:tentative="1">
+      <w:start w:val="1"/>
+      <w:numFmt w:val="bullet"/>
+      <w:lvlText w:val=""/>
+      <w:lvlJc w:val="left"/>
+      <w:pPr>
+        <w:ind w:left="5040" w:hanging="360"/>
+      </w:pPr>
+      <w:rPr>
+        <w:rFonts w:ascii="Symbol" w:hAnsi="Symbol" w:hint="default"/>
+      </w:rPr>
+    </w:lvl>
+    <w:lvl w:ilvl="7" w:tplc="08090003" w:tentative="1">
+      <w:start w:val="1"/>
+      <w:numFmt w:val="bullet"/>
+      <w:lvlText w:val="o"/>
+      <w:lvlJc w:val="left"/>
+      <w:pPr>
+        <w:ind w:left="5760" w:hanging="360"/>
+      </w:pPr>
+      <w:rPr>
+        <w:rFonts w:ascii="Courier New" w:hAnsi="Courier New" w:cs="Courier New" w:hint="default"/>
+      </w:rPr>
+    </w:lvl>
+    <w:lvl w:ilvl="8" w:tplc="08090005" w:tentative="1">
+      <w:start w:val="1"/>
+      <w:numFmt w:val="bullet"/>
+      <w:lvlText w:val=""/>
+      <w:lvlJc w:val="left"/>
+      <w:pPr>
+        <w:ind w:left="6480" w:hanging="360"/>
+      </w:pPr>
+      <w:rPr>
+        <w:rFonts w:ascii="Wingdings" w:hAnsi="Wingdings" w:hint="default"/>
+      </w:rPr>
+    </w:lvl>
+  </w:abstractNum>
   <w:num w:numId="1">
     <w:abstractNumId w:val="0"/>
+  </w:num>
+  <w:num w:numId="2">
+    <w:abstractNumId w:val="1"/>
   </w:num>
 </w:numbering>
 </file>
@@ -778,6 +907,17 @@
       <w:ind w:left="720"/>
       <w:contextualSpacing/>
     </w:pPr>
+  </w:style>
+  <w:style w:type="character" w:styleId="Hyperlink">
+    <w:name w:val="Hyperlink"/>
+    <w:basedOn w:val="DefaultParagraphFont"/>
+    <w:uiPriority w:val="99"/>
+    <w:unhideWhenUsed/>
+    <w:rsid w:val="00340442"/>
+    <w:rPr>
+      <w:color w:val="0000FF" w:themeColor="hyperlink"/>
+      <w:u w:val="single"/>
+    </w:rPr>
   </w:style>
 </w:styles>
 </file>

</xml_diff>